<commit_message>
redigering på sql koden og dokumentasjon
</commit_message>
<xml_diff>
--- a/dokumentasjon/dokumentasjon.docx
+++ b/dokumentasjon/dokumentasjon.docx
@@ -1,19 +1,14 @@
 
 <file path=word/document.xml><?xml version="1.0" encoding="utf-8"?>
-<w:document xmlns:wpc="http://schemas.microsoft.com/office/word/2010/wordprocessingCanvas" xmlns:cx="http://schemas.microsoft.com/office/drawing/2014/chartex" xmlns:cx1="http://schemas.microsoft.com/office/drawing/2015/9/8/chartex" xmlns:cx2="http://schemas.microsoft.com/office/drawing/2015/10/21/chartex" xmlns:cx3="http://schemas.microsoft.com/office/drawing/2016/5/9/chartex" xmlns:cx4="http://schemas.microsoft.com/office/drawing/2016/5/10/chartex" xmlns:cx5="http://schemas.microsoft.com/office/drawing/2016/5/11/chartex" xmlns:cx6="http://schemas.microsoft.com/office/drawing/2016/5/12/chartex" xmlns:cx7="http://schemas.microsoft.com/office/drawing/2016/5/13/chartex" xmlns:cx8="http://schemas.microsoft.com/office/drawing/2016/5/14/chartex" xmlns:mc="http://schemas.openxmlformats.org/markup-compatibility/2006" xmlns:aink="http://schemas.microsoft.com/office/drawing/2016/ink" xmlns:am3d="http://schemas.microsoft.com/office/drawing/2017/model3d" xmlns:o="urn:schemas-microsoft-com:office:office" xmlns:oel="http://schemas.microsoft.com/office/2019/extlst" xmlns:r="http://schemas.openxmlformats.org/officeDocument/2006/relationships" xmlns:m="http://schemas.openxmlformats.org/officeDocument/2006/math" xmlns:v="urn:schemas-microsoft-com:vml" xmlns:wp14="http://schemas.microsoft.com/office/word/2010/wordprocessingDrawing" xmlns:wp="http://schemas.openxmlformats.org/drawingml/2006/wordprocessingDrawing" xmlns:w10="urn:schemas-microsoft-com:office:word" xmlns:w="http://schemas.openxmlformats.org/wordprocessingml/2006/main" xmlns:w14="http://schemas.microsoft.com/office/word/2010/wordml" xmlns:w15="http://schemas.microsoft.com/office/word/2012/wordml" xmlns:w16cex="http://schemas.microsoft.com/office/word/2018/wordml/cex" xmlns:w16cid="http://schemas.microsoft.com/office/word/2016/wordml/cid" xmlns:w16="http://schemas.microsoft.com/office/word/2018/wordml" xmlns:w16sdtdh="http://schemas.microsoft.com/office/word/2020/wordml/sdtdatahash" xmlns:w16se="http://schemas.microsoft.com/office/word/2015/wordml/symex" xmlns:wpg="http://schemas.microsoft.com/office/word/2010/wordprocessingGroup" xmlns:wpi="http://schemas.microsoft.com/office/word/2010/wordprocessingInk" xmlns:wne="http://schemas.microsoft.com/office/word/2006/wordml" xmlns:wps="http://schemas.microsoft.com/office/word/2010/wordprocessingShape" mc:Ignorable="w14 w15 w16se w16cid w16 w16cex w16sdtdh wp14">
+<w:document xmlns:wpc="http://schemas.microsoft.com/office/word/2010/wordprocessingCanvas" xmlns:cx="http://schemas.microsoft.com/office/drawing/2014/chartex" xmlns:cx1="http://schemas.microsoft.com/office/drawing/2015/9/8/chartex" xmlns:cx2="http://schemas.microsoft.com/office/drawing/2015/10/21/chartex" xmlns:cx3="http://schemas.microsoft.com/office/drawing/2016/5/9/chartex" xmlns:cx4="http://schemas.microsoft.com/office/drawing/2016/5/10/chartex" xmlns:cx5="http://schemas.microsoft.com/office/drawing/2016/5/11/chartex" xmlns:cx6="http://schemas.microsoft.com/office/drawing/2016/5/12/chartex" xmlns:cx7="http://schemas.microsoft.com/office/drawing/2016/5/13/chartex" xmlns:cx8="http://schemas.microsoft.com/office/drawing/2016/5/14/chartex" xmlns:mc="http://schemas.openxmlformats.org/markup-compatibility/2006" xmlns:aink="http://schemas.microsoft.com/office/drawing/2016/ink" xmlns:am3d="http://schemas.microsoft.com/office/drawing/2017/model3d" xmlns:o="urn:schemas-microsoft-com:office:office" xmlns:oel="http://schemas.microsoft.com/office/2019/extlst" xmlns:r="http://schemas.openxmlformats.org/officeDocument/2006/relationships" xmlns:m="http://schemas.openxmlformats.org/officeDocument/2006/math" xmlns:v="urn:schemas-microsoft-com:vml" xmlns:wp14="http://schemas.microsoft.com/office/word/2010/wordprocessingDrawing" xmlns:wp="http://schemas.openxmlformats.org/drawingml/2006/wordprocessingDrawing" xmlns:w10="urn:schemas-microsoft-com:office:word" xmlns:w="http://schemas.openxmlformats.org/wordprocessingml/2006/main" xmlns:w14="http://schemas.microsoft.com/office/word/2010/wordml" xmlns:w15="http://schemas.microsoft.com/office/word/2012/wordml" xmlns:w16cex="http://schemas.microsoft.com/office/word/2018/wordml/cex" xmlns:w16cid="http://schemas.microsoft.com/office/word/2016/wordml/cid" xmlns:w16="http://schemas.microsoft.com/office/word/2018/wordml" xmlns:w16du="http://schemas.microsoft.com/office/word/2023/wordml/word16du" xmlns:w16sdtdh="http://schemas.microsoft.com/office/word/2020/wordml/sdtdatahash" xmlns:w16se="http://schemas.microsoft.com/office/word/2015/wordml/symex" xmlns:wpg="http://schemas.microsoft.com/office/word/2010/wordprocessingGroup" xmlns:wpi="http://schemas.microsoft.com/office/word/2010/wordprocessingInk" xmlns:wne="http://schemas.microsoft.com/office/word/2006/wordml" xmlns:wps="http://schemas.microsoft.com/office/word/2010/wordprocessingShape" mc:Ignorable="w14 w15 w16se w16cid w16 w16cex w16sdtdh w16du wp14">
   <w:body>
     <w:p>
       <w:pPr>
         <w:pStyle w:val="Heading1"/>
       </w:pPr>
       <w:r>
-        <w:t>Fjell-database-</w:t>
-      </w:r>
-      <w:proofErr w:type="spellStart"/>
-      <w:r>
-        <w:t>modell</w:t>
-      </w:r>
-      <w:proofErr w:type="spellEnd"/>
+        <w:t>Fjell-database-modell</w:t>
+      </w:r>
     </w:p>
     <w:p>
       <w:r>
@@ -93,131 +88,19 @@
         <w:rPr>
           <w:lang w:val="nb-NO"/>
         </w:rPr>
-        <w:t xml:space="preserve">ed en bruker de lager selv. Det skal kunne </w:t>
-      </w:r>
-      <w:proofErr w:type="spellStart"/>
+        <w:t xml:space="preserve">ed en bruker de lager selv. Det skal kunne inserte brukernavn passord og epost. Det vil også være mulig å endre brukeren til admin eller omveis. </w:t>
+      </w:r>
       <w:r>
         <w:rPr>
           <w:lang w:val="nb-NO"/>
         </w:rPr>
-        <w:t>inserte</w:t>
-      </w:r>
-      <w:proofErr w:type="spellEnd"/>
+        <w:t xml:space="preserve">Det er knyttet til problem tabellen som skriver inn problemet. Brukerens id vil bli puttet inn som den som har skrevet inn support ticketen. Mulig og skirve tittel, beskrivelse av problemet og tiden når ticketen ble lagret. </w:t>
+      </w:r>
       <w:r>
         <w:rPr>
           <w:lang w:val="nb-NO"/>
         </w:rPr>
-        <w:t xml:space="preserve"> brukernavn passord og epost. Det vil også være mulig å endre brukeren til </w:t>
-      </w:r>
-      <w:proofErr w:type="spellStart"/>
-      <w:r>
-        <w:rPr>
-          <w:lang w:val="nb-NO"/>
-        </w:rPr>
-        <w:t>admin</w:t>
-      </w:r>
-      <w:proofErr w:type="spellEnd"/>
-      <w:r>
-        <w:rPr>
-          <w:lang w:val="nb-NO"/>
-        </w:rPr>
-        <w:t xml:space="preserve"> eller omveis. </w:t>
-      </w:r>
-      <w:r>
-        <w:rPr>
-          <w:lang w:val="nb-NO"/>
-        </w:rPr>
-        <w:t xml:space="preserve">Det er knyttet til problem tabellen som skriver inn problemet. Brukerens id vil bli puttet inn som den som har skrevet inn support </w:t>
-      </w:r>
-      <w:proofErr w:type="spellStart"/>
-      <w:r>
-        <w:rPr>
-          <w:lang w:val="nb-NO"/>
-        </w:rPr>
-        <w:t>ticketen</w:t>
-      </w:r>
-      <w:proofErr w:type="spellEnd"/>
-      <w:r>
-        <w:rPr>
-          <w:lang w:val="nb-NO"/>
-        </w:rPr>
-        <w:t xml:space="preserve">. Mulig og </w:t>
-      </w:r>
-      <w:proofErr w:type="spellStart"/>
-      <w:r>
-        <w:rPr>
-          <w:lang w:val="nb-NO"/>
-        </w:rPr>
-        <w:t>skirve</w:t>
-      </w:r>
-      <w:proofErr w:type="spellEnd"/>
-      <w:r>
-        <w:rPr>
-          <w:lang w:val="nb-NO"/>
-        </w:rPr>
-        <w:t xml:space="preserve"> tittel, beskrivelse av problemet og tiden når </w:t>
-      </w:r>
-      <w:proofErr w:type="spellStart"/>
-      <w:r>
-        <w:rPr>
-          <w:lang w:val="nb-NO"/>
-        </w:rPr>
-        <w:t>ticketen</w:t>
-      </w:r>
-      <w:proofErr w:type="spellEnd"/>
-      <w:r>
-        <w:rPr>
-          <w:lang w:val="nb-NO"/>
-        </w:rPr>
-        <w:t xml:space="preserve"> ble lagret. </w:t>
-      </w:r>
-      <w:r>
-        <w:rPr>
-          <w:lang w:val="nb-NO"/>
-        </w:rPr>
-        <w:t xml:space="preserve">Losning delen er for </w:t>
-      </w:r>
-      <w:proofErr w:type="spellStart"/>
-      <w:r>
-        <w:rPr>
-          <w:lang w:val="nb-NO"/>
-        </w:rPr>
-        <w:t>admin</w:t>
-      </w:r>
-      <w:proofErr w:type="spellEnd"/>
-      <w:r>
-        <w:rPr>
-          <w:lang w:val="nb-NO"/>
-        </w:rPr>
-        <w:t xml:space="preserve">, der vil </w:t>
-      </w:r>
-      <w:proofErr w:type="spellStart"/>
-      <w:r>
-        <w:rPr>
-          <w:lang w:val="nb-NO"/>
-        </w:rPr>
-        <w:t>admin</w:t>
-      </w:r>
-      <w:proofErr w:type="spellEnd"/>
-      <w:r>
-        <w:rPr>
-          <w:lang w:val="nb-NO"/>
-        </w:rPr>
-        <w:t xml:space="preserve"> skrive inn losning og endre status på </w:t>
-      </w:r>
-      <w:proofErr w:type="spellStart"/>
-      <w:r>
-        <w:rPr>
-          <w:lang w:val="nb-NO"/>
-        </w:rPr>
-        <w:t>ticketen</w:t>
-      </w:r>
-      <w:proofErr w:type="spellEnd"/>
-      <w:r>
-        <w:rPr>
-          <w:lang w:val="nb-NO"/>
-        </w:rPr>
-        <w:t>.</w:t>
+        <w:t>Losning delen er for admin, der vil admin skrive inn losning og endre status på ticketen.</w:t>
       </w:r>
     </w:p>
     <w:p>
@@ -236,44 +119,16 @@
     </w:p>
     <w:p>
       <w:r>
-        <w:t>CREATE USER '</w:t>
-      </w:r>
-      <w:proofErr w:type="spellStart"/>
-      <w:r>
-        <w:t>admin</w:t>
-      </w:r>
-      <w:r>
-        <w:t>'@'</w:t>
-      </w:r>
-      <w:r>
-        <w:t>localhost</w:t>
-      </w:r>
-      <w:proofErr w:type="spellEnd"/>
-      <w:r>
-        <w:t xml:space="preserve">' IDENTIFIED BY </w:t>
-      </w:r>
-      <w:r>
-        <w:t>'admin123</w:t>
-      </w:r>
-      <w:proofErr w:type="gramStart"/>
-      <w:r>
-        <w:t>';</w:t>
-      </w:r>
-      <w:proofErr w:type="gramEnd"/>
+        <w:rPr>
+          <w:lang w:val="nb-NO"/>
+        </w:rPr>
+        <w:t>Lage databasebrukere:</w:t>
+      </w:r>
     </w:p>
     <w:p>
       <w:r>
-        <w:t xml:space="preserve">GRANT ALL PRIVILEGES ON * </w:t>
-      </w:r>
-      <w:proofErr w:type="spellStart"/>
-      <w:r>
-        <w:t>fjell</w:t>
-      </w:r>
-      <w:proofErr w:type="spellEnd"/>
-      <w:r>
-        <w:t xml:space="preserve"> * TO '</w:t>
-      </w:r>
-      <w:proofErr w:type="spellStart"/>
+        <w:t>CREATE USER '</w:t>
+      </w:r>
       <w:r>
         <w:t>admin</w:t>
       </w:r>
@@ -283,33 +138,52 @@
       <w:r>
         <w:t>localhost</w:t>
       </w:r>
-      <w:proofErr w:type="spellEnd"/>
-      <w:proofErr w:type="gramStart"/>
+      <w:r>
+        <w:t xml:space="preserve">' IDENTIFIED BY </w:t>
+      </w:r>
+      <w:r>
+        <w:t>'admin123</w:t>
+      </w:r>
       <w:r>
         <w:t>';</w:t>
       </w:r>
-      <w:proofErr w:type="gramEnd"/>
     </w:p>
     <w:p>
       <w:r>
-        <w:t xml:space="preserve">FLUSH </w:t>
-      </w:r>
-      <w:proofErr w:type="gramStart"/>
-      <w:r>
-        <w:t>PRIVILEGES;</w:t>
-      </w:r>
-      <w:proofErr w:type="gramEnd"/>
+        <w:t>GRANT ALL PRIVILEGES ON *</w:t>
+      </w:r>
+      <w:r>
+        <w:t>.</w:t>
+      </w:r>
+      <w:r>
+        <w:t>* TO '</w:t>
+      </w:r>
+      <w:r>
+        <w:t>admin</w:t>
+      </w:r>
+      <w:r>
+        <w:t>'@'</w:t>
+      </w:r>
+      <w:r>
+        <w:t>localhost</w:t>
+      </w:r>
+      <w:r>
+        <w:t>';</w:t>
+      </w:r>
+    </w:p>
+    <w:p>
+      <w:r>
+        <w:t>FLUSH PRIVILEGES;</w:t>
+      </w:r>
     </w:p>
     <w:p/>
     <w:p>
       <w:r>
         <w:t>CREATE USER '</w:t>
       </w:r>
-      <w:proofErr w:type="spellStart"/>
       <w:r>
         <w:t>kunde</w:t>
       </w:r>
-      <w:proofErr w:type="spellEnd"/>
       <w:r>
         <w:t>'@'</w:t>
       </w:r>
@@ -322,11 +196,9 @@
       <w:r>
         <w:t>kunde321</w:t>
       </w:r>
-      <w:proofErr w:type="gramStart"/>
       <w:r>
         <w:t>';</w:t>
       </w:r>
-      <w:proofErr w:type="gramEnd"/>
     </w:p>
     <w:p>
       <w:r>
@@ -338,40 +210,41 @@
       <w:r>
         <w:t xml:space="preserve">ON </w:t>
       </w:r>
-      <w:proofErr w:type="spellStart"/>
-      <w:r>
-        <w:t>fjell</w:t>
-      </w:r>
-      <w:proofErr w:type="spellEnd"/>
-      <w:r>
-        <w:t xml:space="preserve"> TO '</w:t>
-      </w:r>
-      <w:proofErr w:type="spellStart"/>
+      <w:r>
+        <w:t>*</w:t>
+      </w:r>
+      <w:r>
+        <w:t>.</w:t>
+      </w:r>
+      <w:r>
+        <w:t xml:space="preserve">* </w:t>
+      </w:r>
+      <w:r>
+        <w:t>TO '</w:t>
+      </w:r>
       <w:r>
         <w:t>kunde</w:t>
       </w:r>
-      <w:proofErr w:type="spellEnd"/>
       <w:r>
         <w:t>'@'</w:t>
       </w:r>
       <w:r>
         <w:t>localhost</w:t>
       </w:r>
-      <w:proofErr w:type="gramStart"/>
       <w:r>
         <w:t>';</w:t>
       </w:r>
-      <w:proofErr w:type="gramEnd"/>
     </w:p>
     <w:p>
       <w:r>
-        <w:t xml:space="preserve">FLUSH </w:t>
-      </w:r>
-      <w:proofErr w:type="gramStart"/>
-      <w:r>
-        <w:t>PRIVILEGES;</w:t>
-      </w:r>
-      <w:proofErr w:type="gramEnd"/>
+        <w:t>FLUSH PRIVILEGES;</w:t>
+      </w:r>
+    </w:p>
+    <w:p/>
+    <w:p>
+      <w:r>
+        <w:t>Ubuntu</w:t>
+      </w:r>
     </w:p>
     <w:p/>
     <w:p/>
@@ -388,7 +261,7 @@
 </file>
 
 <file path=word/styles.xml><?xml version="1.0" encoding="utf-8"?>
-<w:styles xmlns:mc="http://schemas.openxmlformats.org/markup-compatibility/2006" xmlns:r="http://schemas.openxmlformats.org/officeDocument/2006/relationships" xmlns:w="http://schemas.openxmlformats.org/wordprocessingml/2006/main" xmlns:w14="http://schemas.microsoft.com/office/word/2010/wordml" xmlns:w15="http://schemas.microsoft.com/office/word/2012/wordml" xmlns:w16cex="http://schemas.microsoft.com/office/word/2018/wordml/cex" xmlns:w16cid="http://schemas.microsoft.com/office/word/2016/wordml/cid" xmlns:w16="http://schemas.microsoft.com/office/word/2018/wordml" xmlns:w16sdtdh="http://schemas.microsoft.com/office/word/2020/wordml/sdtdatahash" xmlns:w16se="http://schemas.microsoft.com/office/word/2015/wordml/symex" mc:Ignorable="w14 w15 w16se w16cid w16 w16cex w16sdtdh">
+<w:styles xmlns:mc="http://schemas.openxmlformats.org/markup-compatibility/2006" xmlns:r="http://schemas.openxmlformats.org/officeDocument/2006/relationships" xmlns:w="http://schemas.openxmlformats.org/wordprocessingml/2006/main" xmlns:w14="http://schemas.microsoft.com/office/word/2010/wordml" xmlns:w15="http://schemas.microsoft.com/office/word/2012/wordml" xmlns:w16cex="http://schemas.microsoft.com/office/word/2018/wordml/cex" xmlns:w16cid="http://schemas.microsoft.com/office/word/2016/wordml/cid" xmlns:w16="http://schemas.microsoft.com/office/word/2018/wordml" xmlns:w16du="http://schemas.microsoft.com/office/word/2023/wordml/word16du" xmlns:w16sdtdh="http://schemas.microsoft.com/office/word/2020/wordml/sdtdatahash" xmlns:w16se="http://schemas.microsoft.com/office/word/2015/wordml/symex" mc:Ignorable="w14 w15 w16se w16cid w16 w16cex w16sdtdh w16du">
   <w:docDefaults>
     <w:rPrDefault>
       <w:rPr>

</xml_diff>

<commit_message>
Legget til php sider
</commit_message>
<xml_diff>
--- a/dokumentasjon/dokumentasjon.docx
+++ b/dokumentasjon/dokumentasjon.docx
@@ -7,8 +7,13 @@
         <w:pStyle w:val="Heading1"/>
       </w:pPr>
       <w:r>
-        <w:t>Fjell-database-modell</w:t>
-      </w:r>
+        <w:t>Fjell-database-</w:t>
+      </w:r>
+      <w:proofErr w:type="spellStart"/>
+      <w:r>
+        <w:t>modell</w:t>
+      </w:r>
+      <w:proofErr w:type="spellEnd"/>
     </w:p>
     <w:p>
       <w:r>
@@ -88,19 +93,131 @@
         <w:rPr>
           <w:lang w:val="nb-NO"/>
         </w:rPr>
-        <w:t xml:space="preserve">ed en bruker de lager selv. Det skal kunne inserte brukernavn passord og epost. Det vil også være mulig å endre brukeren til admin eller omveis. </w:t>
-      </w:r>
-      <w:r>
-        <w:rPr>
-          <w:lang w:val="nb-NO"/>
-        </w:rPr>
-        <w:t xml:space="preserve">Det er knyttet til problem tabellen som skriver inn problemet. Brukerens id vil bli puttet inn som den som har skrevet inn support ticketen. Mulig og skirve tittel, beskrivelse av problemet og tiden når ticketen ble lagret. </w:t>
-      </w:r>
-      <w:r>
-        <w:rPr>
-          <w:lang w:val="nb-NO"/>
-        </w:rPr>
-        <w:t>Losning delen er for admin, der vil admin skrive inn losning og endre status på ticketen.</w:t>
+        <w:t xml:space="preserve">ed en bruker de lager selv. Det skal kunne </w:t>
+      </w:r>
+      <w:proofErr w:type="spellStart"/>
+      <w:r>
+        <w:rPr>
+          <w:lang w:val="nb-NO"/>
+        </w:rPr>
+        <w:t>inserte</w:t>
+      </w:r>
+      <w:proofErr w:type="spellEnd"/>
+      <w:r>
+        <w:rPr>
+          <w:lang w:val="nb-NO"/>
+        </w:rPr>
+        <w:t xml:space="preserve"> brukernavn passord og epost. Det vil også være mulig å endre brukeren til </w:t>
+      </w:r>
+      <w:proofErr w:type="spellStart"/>
+      <w:r>
+        <w:rPr>
+          <w:lang w:val="nb-NO"/>
+        </w:rPr>
+        <w:t>admin</w:t>
+      </w:r>
+      <w:proofErr w:type="spellEnd"/>
+      <w:r>
+        <w:rPr>
+          <w:lang w:val="nb-NO"/>
+        </w:rPr>
+        <w:t xml:space="preserve"> eller omveis. </w:t>
+      </w:r>
+      <w:r>
+        <w:rPr>
+          <w:lang w:val="nb-NO"/>
+        </w:rPr>
+        <w:t xml:space="preserve">Det er knyttet til problem tabellen som skriver inn problemet. Brukerens id vil bli puttet inn som den som har skrevet inn support </w:t>
+      </w:r>
+      <w:proofErr w:type="spellStart"/>
+      <w:r>
+        <w:rPr>
+          <w:lang w:val="nb-NO"/>
+        </w:rPr>
+        <w:t>ticketen</w:t>
+      </w:r>
+      <w:proofErr w:type="spellEnd"/>
+      <w:r>
+        <w:rPr>
+          <w:lang w:val="nb-NO"/>
+        </w:rPr>
+        <w:t xml:space="preserve">. Mulig og </w:t>
+      </w:r>
+      <w:proofErr w:type="spellStart"/>
+      <w:r>
+        <w:rPr>
+          <w:lang w:val="nb-NO"/>
+        </w:rPr>
+        <w:t>skirve</w:t>
+      </w:r>
+      <w:proofErr w:type="spellEnd"/>
+      <w:r>
+        <w:rPr>
+          <w:lang w:val="nb-NO"/>
+        </w:rPr>
+        <w:t xml:space="preserve"> tittel, beskrivelse av problemet og tiden når </w:t>
+      </w:r>
+      <w:proofErr w:type="spellStart"/>
+      <w:r>
+        <w:rPr>
+          <w:lang w:val="nb-NO"/>
+        </w:rPr>
+        <w:t>ticketen</w:t>
+      </w:r>
+      <w:proofErr w:type="spellEnd"/>
+      <w:r>
+        <w:rPr>
+          <w:lang w:val="nb-NO"/>
+        </w:rPr>
+        <w:t xml:space="preserve"> ble lagret. </w:t>
+      </w:r>
+      <w:r>
+        <w:rPr>
+          <w:lang w:val="nb-NO"/>
+        </w:rPr>
+        <w:t xml:space="preserve">Losning delen er for </w:t>
+      </w:r>
+      <w:proofErr w:type="spellStart"/>
+      <w:r>
+        <w:rPr>
+          <w:lang w:val="nb-NO"/>
+        </w:rPr>
+        <w:t>admin</w:t>
+      </w:r>
+      <w:proofErr w:type="spellEnd"/>
+      <w:r>
+        <w:rPr>
+          <w:lang w:val="nb-NO"/>
+        </w:rPr>
+        <w:t xml:space="preserve">, der vil </w:t>
+      </w:r>
+      <w:proofErr w:type="spellStart"/>
+      <w:r>
+        <w:rPr>
+          <w:lang w:val="nb-NO"/>
+        </w:rPr>
+        <w:t>admin</w:t>
+      </w:r>
+      <w:proofErr w:type="spellEnd"/>
+      <w:r>
+        <w:rPr>
+          <w:lang w:val="nb-NO"/>
+        </w:rPr>
+        <w:t xml:space="preserve"> skrive inn losning og endre status på </w:t>
+      </w:r>
+      <w:proofErr w:type="spellStart"/>
+      <w:r>
+        <w:rPr>
+          <w:lang w:val="nb-NO"/>
+        </w:rPr>
+        <w:t>ticketen</w:t>
+      </w:r>
+      <w:proofErr w:type="spellEnd"/>
+      <w:r>
+        <w:rPr>
+          <w:lang w:val="nb-NO"/>
+        </w:rPr>
+        <w:t>.</w:t>
       </w:r>
     </w:p>
     <w:p>
@@ -129,6 +246,7 @@
       <w:r>
         <w:t>CREATE USER '</w:t>
       </w:r>
+      <w:proofErr w:type="spellStart"/>
       <w:r>
         <w:t>admin</w:t>
       </w:r>
@@ -138,26 +256,38 @@
       <w:r>
         <w:t>localhost</w:t>
       </w:r>
+      <w:proofErr w:type="spellEnd"/>
       <w:r>
         <w:t xml:space="preserve">' IDENTIFIED BY </w:t>
       </w:r>
       <w:r>
         <w:t>'admin123</w:t>
       </w:r>
+      <w:proofErr w:type="gramStart"/>
       <w:r>
         <w:t>';</w:t>
       </w:r>
+      <w:proofErr w:type="gramEnd"/>
     </w:p>
     <w:p>
       <w:r>
-        <w:t>GRANT ALL PRIVILEGES ON *</w:t>
+        <w:t xml:space="preserve">GRANT ALL PRIVILEGES ON </w:t>
+      </w:r>
+      <w:proofErr w:type="gramStart"/>
+      <w:r>
+        <w:t>*</w:t>
       </w:r>
       <w:r>
         <w:t>.</w:t>
       </w:r>
       <w:r>
-        <w:t>* TO '</w:t>
-      </w:r>
+        <w:t>*</w:t>
+      </w:r>
+      <w:proofErr w:type="gramEnd"/>
+      <w:r>
+        <w:t xml:space="preserve"> TO '</w:t>
+      </w:r>
+      <w:proofErr w:type="spellStart"/>
       <w:r>
         <w:t>admin</w:t>
       </w:r>
@@ -167,23 +297,31 @@
       <w:r>
         <w:t>localhost</w:t>
       </w:r>
+      <w:proofErr w:type="spellEnd"/>
       <w:r>
         <w:t>';</w:t>
       </w:r>
     </w:p>
     <w:p>
       <w:r>
-        <w:t>FLUSH PRIVILEGES;</w:t>
-      </w:r>
+        <w:t xml:space="preserve">FLUSH </w:t>
+      </w:r>
+      <w:proofErr w:type="gramStart"/>
+      <w:r>
+        <w:t>PRIVILEGES;</w:t>
+      </w:r>
+      <w:proofErr w:type="gramEnd"/>
     </w:p>
     <w:p/>
     <w:p>
       <w:r>
         <w:t>CREATE USER '</w:t>
       </w:r>
+      <w:proofErr w:type="spellStart"/>
       <w:r>
         <w:t>kunde</w:t>
       </w:r>
+      <w:proofErr w:type="spellEnd"/>
       <w:r>
         <w:t>'@'</w:t>
       </w:r>
@@ -196,9 +334,11 @@
       <w:r>
         <w:t>kunde321</w:t>
       </w:r>
+      <w:proofErr w:type="gramStart"/>
       <w:r>
         <w:t>';</w:t>
       </w:r>
+      <w:proofErr w:type="gramEnd"/>
     </w:p>
     <w:p>
       <w:r>
@@ -210,6 +350,7 @@
       <w:r>
         <w:t xml:space="preserve">ON </w:t>
       </w:r>
+      <w:proofErr w:type="gramStart"/>
       <w:r>
         <w:t>*</w:t>
       </w:r>
@@ -217,14 +358,20 @@
         <w:t>.</w:t>
       </w:r>
       <w:r>
-        <w:t xml:space="preserve">* </w:t>
+        <w:t>*</w:t>
+      </w:r>
+      <w:proofErr w:type="gramEnd"/>
+      <w:r>
+        <w:t xml:space="preserve"> </w:t>
       </w:r>
       <w:r>
         <w:t>TO '</w:t>
       </w:r>
+      <w:proofErr w:type="spellStart"/>
       <w:r>
         <w:t>kunde</w:t>
       </w:r>
+      <w:proofErr w:type="spellEnd"/>
       <w:r>
         <w:t>'@'</w:t>
       </w:r>
@@ -237,15 +384,16 @@
     </w:p>
     <w:p>
       <w:r>
-        <w:t>FLUSH PRIVILEGES;</w:t>
-      </w:r>
+        <w:t xml:space="preserve">FLUSH </w:t>
+      </w:r>
+      <w:proofErr w:type="gramStart"/>
+      <w:r>
+        <w:t>PRIVILEGES;</w:t>
+      </w:r>
+      <w:proofErr w:type="gramEnd"/>
     </w:p>
     <w:p/>
-    <w:p>
-      <w:r>
-        <w:t>Ubuntu</w:t>
-      </w:r>
-    </w:p>
+    <w:p/>
     <w:p/>
     <w:p/>
     <w:p/>

</xml_diff>

<commit_message>
add k\ekstra greier tihi
</commit_message>
<xml_diff>
--- a/dokumentasjon/dokumentasjon.docx
+++ b/dokumentasjon/dokumentasjon.docx
@@ -234,165 +234,6 @@
         </w:rPr>
       </w:pPr>
     </w:p>
-    <w:p>
-      <w:r>
-        <w:rPr>
-          <w:lang w:val="nb-NO"/>
-        </w:rPr>
-        <w:t>Lage databasebrukere:</w:t>
-      </w:r>
-    </w:p>
-    <w:p>
-      <w:r>
-        <w:t>CREATE USER '</w:t>
-      </w:r>
-      <w:proofErr w:type="spellStart"/>
-      <w:r>
-        <w:t>admin</w:t>
-      </w:r>
-      <w:r>
-        <w:t>'@'</w:t>
-      </w:r>
-      <w:r>
-        <w:t>localhost</w:t>
-      </w:r>
-      <w:proofErr w:type="spellEnd"/>
-      <w:r>
-        <w:t xml:space="preserve">' IDENTIFIED BY </w:t>
-      </w:r>
-      <w:r>
-        <w:t>'admin123</w:t>
-      </w:r>
-      <w:proofErr w:type="gramStart"/>
-      <w:r>
-        <w:t>';</w:t>
-      </w:r>
-      <w:proofErr w:type="gramEnd"/>
-    </w:p>
-    <w:p>
-      <w:r>
-        <w:t xml:space="preserve">GRANT ALL PRIVILEGES ON </w:t>
-      </w:r>
-      <w:proofErr w:type="gramStart"/>
-      <w:r>
-        <w:t>*</w:t>
-      </w:r>
-      <w:r>
-        <w:t>.</w:t>
-      </w:r>
-      <w:r>
-        <w:t>*</w:t>
-      </w:r>
-      <w:proofErr w:type="gramEnd"/>
-      <w:r>
-        <w:t xml:space="preserve"> TO '</w:t>
-      </w:r>
-      <w:proofErr w:type="spellStart"/>
-      <w:r>
-        <w:t>admin</w:t>
-      </w:r>
-      <w:r>
-        <w:t>'@'</w:t>
-      </w:r>
-      <w:r>
-        <w:t>localhost</w:t>
-      </w:r>
-      <w:proofErr w:type="spellEnd"/>
-      <w:r>
-        <w:t>';</w:t>
-      </w:r>
-    </w:p>
-    <w:p>
-      <w:r>
-        <w:t xml:space="preserve">FLUSH </w:t>
-      </w:r>
-      <w:proofErr w:type="gramStart"/>
-      <w:r>
-        <w:t>PRIVILEGES;</w:t>
-      </w:r>
-      <w:proofErr w:type="gramEnd"/>
-    </w:p>
-    <w:p/>
-    <w:p>
-      <w:r>
-        <w:t>CREATE USER '</w:t>
-      </w:r>
-      <w:proofErr w:type="spellStart"/>
-      <w:r>
-        <w:t>kunde</w:t>
-      </w:r>
-      <w:proofErr w:type="spellEnd"/>
-      <w:r>
-        <w:t>'@'</w:t>
-      </w:r>
-      <w:r>
-        <w:t>localhost</w:t>
-      </w:r>
-      <w:r>
-        <w:t>' IDENTIFIED BY '</w:t>
-      </w:r>
-      <w:r>
-        <w:t>kunde321</w:t>
-      </w:r>
-      <w:proofErr w:type="gramStart"/>
-      <w:r>
-        <w:t>';</w:t>
-      </w:r>
-      <w:proofErr w:type="gramEnd"/>
-    </w:p>
-    <w:p>
-      <w:r>
-        <w:t xml:space="preserve">GRANT </w:t>
-      </w:r>
-      <w:r>
-        <w:t xml:space="preserve">SELECT, INSERT </w:t>
-      </w:r>
-      <w:r>
-        <w:t xml:space="preserve">ON </w:t>
-      </w:r>
-      <w:proofErr w:type="gramStart"/>
-      <w:r>
-        <w:t>*</w:t>
-      </w:r>
-      <w:r>
-        <w:t>.</w:t>
-      </w:r>
-      <w:r>
-        <w:t>*</w:t>
-      </w:r>
-      <w:proofErr w:type="gramEnd"/>
-      <w:r>
-        <w:t xml:space="preserve"> </w:t>
-      </w:r>
-      <w:r>
-        <w:t>TO '</w:t>
-      </w:r>
-      <w:proofErr w:type="spellStart"/>
-      <w:r>
-        <w:t>kunde</w:t>
-      </w:r>
-      <w:proofErr w:type="spellEnd"/>
-      <w:r>
-        <w:t>'@'</w:t>
-      </w:r>
-      <w:r>
-        <w:t>localhost</w:t>
-      </w:r>
-      <w:r>
-        <w:t>';</w:t>
-      </w:r>
-    </w:p>
-    <w:p>
-      <w:r>
-        <w:t xml:space="preserve">FLUSH </w:t>
-      </w:r>
-      <w:proofErr w:type="gramStart"/>
-      <w:r>
-        <w:t>PRIVILEGES;</w:t>
-      </w:r>
-      <w:proofErr w:type="gramEnd"/>
-    </w:p>
-    <w:p/>
     <w:p/>
     <w:p/>
     <w:p/>
@@ -1323,6 +1164,29 @@
       <w:spacing w:val="5"/>
     </w:rPr>
   </w:style>
+  <w:style w:type="character" w:styleId="Hyperlink">
+    <w:name w:val="Hyperlink"/>
+    <w:basedOn w:val="DefaultParagraphFont"/>
+    <w:uiPriority w:val="99"/>
+    <w:unhideWhenUsed/>
+    <w:rsid w:val="00D22597"/>
+    <w:rPr>
+      <w:color w:val="467886" w:themeColor="hyperlink"/>
+      <w:u w:val="single"/>
+    </w:rPr>
+  </w:style>
+  <w:style w:type="character" w:styleId="UnresolvedMention">
+    <w:name w:val="Unresolved Mention"/>
+    <w:basedOn w:val="DefaultParagraphFont"/>
+    <w:uiPriority w:val="99"/>
+    <w:semiHidden/>
+    <w:unhideWhenUsed/>
+    <w:rsid w:val="00D22597"/>
+    <w:rPr>
+      <w:color w:val="605E5C"/>
+      <w:shd w:val="clear" w:color="auto" w:fill="E1DFDD"/>
+    </w:rPr>
+  </w:style>
 </w:styles>
 </file>
 

</xml_diff>